<commit_message>
Added to Assignment 1 Discussion
</commit_message>
<xml_diff>
--- a/Assignment_1.docx
+++ b/Assignment_1.docx
@@ -26,7 +26,6 @@
     <w:p>
       <w:pPr>
         <w:pStyle w:val="normal0"/>
-        <w:jc w:val="center"/>
         <w:rPr>
           <w:rFonts w:ascii="Times New Roman" w:eastAsia="Times New Roman" w:hAnsi="Times New Roman" w:cs="Times New Roman"/>
           <w:b/>
@@ -34,24 +33,618 @@
           <w:szCs w:val="24"/>
         </w:rPr>
       </w:pPr>
-    </w:p>
-    <w:p>
-      <w:pPr>
-        <w:pStyle w:val="normal0"/>
+      <w:r>
         <w:rPr>
           <w:rFonts w:ascii="Times New Roman" w:eastAsia="Times New Roman" w:hAnsi="Times New Roman" w:cs="Times New Roman"/>
           <w:b/>
           <w:sz w:val="24"/>
           <w:szCs w:val="24"/>
-          <w:highlight w:val="white"/>
-        </w:rPr>
-      </w:pPr>
-      <w:r>
+        </w:rPr>
+        <w:t>Contributions Table:</w:t>
+      </w:r>
+    </w:p>
+    <w:tbl>
+      <w:tblPr>
+        <w:tblW w:w="0" w:type="auto"/>
+        <w:tblInd w:w="108" w:type="dxa"/>
+        <w:shd w:val="clear" w:color="auto" w:fill="F0F0F0"/>
+        <w:tblCellMar>
+          <w:left w:w="0" w:type="dxa"/>
+          <w:right w:w="0" w:type="dxa"/>
+        </w:tblCellMar>
+        <w:tblLook w:val="04A0"/>
+      </w:tblPr>
+      <w:tblGrid>
+        <w:gridCol w:w="2927"/>
+        <w:gridCol w:w="3913"/>
+        <w:gridCol w:w="2610"/>
+      </w:tblGrid>
+      <w:tr>
+        <w:trPr>
+          <w:trHeight w:val="618"/>
+        </w:trPr>
+        <w:tc>
+          <w:tcPr>
+            <w:tcW w:w="2927" w:type="dxa"/>
+            <w:tcBorders>
+              <w:top w:val="single" w:sz="8" w:space="0" w:color="auto"/>
+              <w:left w:val="single" w:sz="8" w:space="0" w:color="auto"/>
+              <w:bottom w:val="single" w:sz="8" w:space="0" w:color="auto"/>
+              <w:right w:val="single" w:sz="8" w:space="0" w:color="auto"/>
+            </w:tcBorders>
+            <w:shd w:val="clear" w:color="auto" w:fill="F0F0F0"/>
+            <w:tcMar>
+              <w:top w:w="0" w:type="dxa"/>
+              <w:left w:w="108" w:type="dxa"/>
+              <w:bottom w:w="0" w:type="dxa"/>
+              <w:right w:w="108" w:type="dxa"/>
+            </w:tcMar>
+            <w:hideMark/>
+          </w:tcPr>
+          <w:p>
+            <w:pPr>
+              <w:spacing w:line="240" w:lineRule="auto"/>
+              <w:rPr>
+                <w:rFonts w:ascii="Calibri" w:eastAsia="Times New Roman" w:hAnsi="Calibri" w:cs="Calibri"/>
+                <w:color w:val="000000"/>
+                <w:sz w:val="24"/>
+                <w:szCs w:val="24"/>
+              </w:rPr>
+            </w:pPr>
+            <w:r>
+              <w:rPr>
+                <w:rFonts w:ascii="Calibri" w:eastAsia="Times New Roman" w:hAnsi="Calibri" w:cs="Calibri"/>
+                <w:color w:val="000000"/>
+                <w:sz w:val="24"/>
+                <w:szCs w:val="24"/>
+              </w:rPr>
+              <w:t>Group Member Name</w:t>
+            </w:r>
+          </w:p>
+        </w:tc>
+        <w:tc>
+          <w:tcPr>
+            <w:tcW w:w="3913" w:type="dxa"/>
+            <w:tcBorders>
+              <w:top w:val="single" w:sz="8" w:space="0" w:color="auto"/>
+              <w:left w:val="nil"/>
+              <w:bottom w:val="single" w:sz="8" w:space="0" w:color="auto"/>
+              <w:right w:val="single" w:sz="8" w:space="0" w:color="auto"/>
+            </w:tcBorders>
+            <w:shd w:val="clear" w:color="auto" w:fill="F0F0F0"/>
+            <w:tcMar>
+              <w:top w:w="0" w:type="dxa"/>
+              <w:left w:w="108" w:type="dxa"/>
+              <w:bottom w:w="0" w:type="dxa"/>
+              <w:right w:w="108" w:type="dxa"/>
+            </w:tcMar>
+            <w:hideMark/>
+          </w:tcPr>
+          <w:p>
+            <w:pPr>
+              <w:spacing w:line="240" w:lineRule="auto"/>
+              <w:rPr>
+                <w:rFonts w:ascii="Calibri" w:eastAsia="Times New Roman" w:hAnsi="Calibri" w:cs="Calibri"/>
+                <w:color w:val="000000"/>
+                <w:sz w:val="24"/>
+                <w:szCs w:val="24"/>
+              </w:rPr>
+            </w:pPr>
+            <w:r>
+              <w:rPr>
+                <w:rFonts w:ascii="Calibri" w:eastAsia="Times New Roman" w:hAnsi="Calibri" w:cs="Calibri"/>
+                <w:color w:val="000000"/>
+                <w:sz w:val="24"/>
+                <w:szCs w:val="24"/>
+              </w:rPr>
+              <w:t>What is your contribution?</w:t>
+            </w:r>
+          </w:p>
+        </w:tc>
+        <w:tc>
+          <w:tcPr>
+            <w:tcW w:w="2610" w:type="dxa"/>
+            <w:tcBorders>
+              <w:top w:val="single" w:sz="8" w:space="0" w:color="auto"/>
+              <w:left w:val="nil"/>
+              <w:bottom w:val="single" w:sz="8" w:space="0" w:color="auto"/>
+              <w:right w:val="single" w:sz="8" w:space="0" w:color="auto"/>
+            </w:tcBorders>
+            <w:shd w:val="clear" w:color="auto" w:fill="F0F0F0"/>
+            <w:tcMar>
+              <w:top w:w="0" w:type="dxa"/>
+              <w:left w:w="108" w:type="dxa"/>
+              <w:bottom w:w="0" w:type="dxa"/>
+              <w:right w:w="108" w:type="dxa"/>
+            </w:tcMar>
+            <w:hideMark/>
+          </w:tcPr>
+          <w:p>
+            <w:pPr>
+              <w:spacing w:line="240" w:lineRule="auto"/>
+              <w:rPr>
+                <w:rFonts w:ascii="Calibri" w:eastAsia="Times New Roman" w:hAnsi="Calibri" w:cs="Calibri"/>
+                <w:color w:val="000000"/>
+                <w:sz w:val="24"/>
+                <w:szCs w:val="24"/>
+              </w:rPr>
+            </w:pPr>
+            <w:r>
+              <w:rPr>
+                <w:rFonts w:ascii="Calibri" w:eastAsia="Times New Roman" w:hAnsi="Calibri" w:cs="Calibri"/>
+                <w:color w:val="000000"/>
+                <w:sz w:val="24"/>
+                <w:szCs w:val="24"/>
+              </w:rPr>
+              <w:t>Discussion Notes</w:t>
+            </w:r>
+          </w:p>
+        </w:tc>
+      </w:tr>
+      <w:tr>
+        <w:trPr>
+          <w:trHeight w:val="289"/>
+        </w:trPr>
+        <w:tc>
+          <w:tcPr>
+            <w:tcW w:w="2927" w:type="dxa"/>
+            <w:tcBorders>
+              <w:top w:val="nil"/>
+              <w:left w:val="single" w:sz="8" w:space="0" w:color="auto"/>
+              <w:bottom w:val="single" w:sz="8" w:space="0" w:color="auto"/>
+              <w:right w:val="single" w:sz="8" w:space="0" w:color="auto"/>
+            </w:tcBorders>
+            <w:shd w:val="clear" w:color="auto" w:fill="F0F0F0"/>
+            <w:tcMar>
+              <w:top w:w="0" w:type="dxa"/>
+              <w:left w:w="108" w:type="dxa"/>
+              <w:bottom w:w="0" w:type="dxa"/>
+              <w:right w:w="108" w:type="dxa"/>
+            </w:tcMar>
+            <w:hideMark/>
+          </w:tcPr>
+          <w:p>
+            <w:pPr>
+              <w:numPr>
+                <w:ilvl w:val="0"/>
+                <w:numId w:val="9"/>
+              </w:numPr>
+              <w:spacing w:line="240" w:lineRule="auto"/>
+              <w:ind w:left="0"/>
+              <w:rPr>
+                <w:rFonts w:ascii="Calibri" w:eastAsia="Times New Roman" w:hAnsi="Calibri" w:cs="Calibri"/>
+                <w:color w:val="000000"/>
+                <w:sz w:val="24"/>
+                <w:szCs w:val="24"/>
+              </w:rPr>
+            </w:pPr>
+            <w:r>
+              <w:rPr>
+                <w:rFonts w:ascii="Calibri" w:eastAsia="Times New Roman" w:hAnsi="Calibri" w:cs="Calibri"/>
+                <w:color w:val="000000"/>
+                <w:sz w:val="24"/>
+                <w:szCs w:val="24"/>
+              </w:rPr>
+              <w:t> </w:t>
+            </w:r>
+            <w:r>
+              <w:rPr>
+                <w:rFonts w:ascii="Calibri" w:eastAsia="Times New Roman" w:hAnsi="Calibri" w:cs="Calibri"/>
+                <w:color w:val="000000"/>
+                <w:sz w:val="24"/>
+                <w:szCs w:val="24"/>
+              </w:rPr>
+              <w:t>Shaheer Khan</w:t>
+            </w:r>
+          </w:p>
+        </w:tc>
+        <w:tc>
+          <w:tcPr>
+            <w:tcW w:w="3913" w:type="dxa"/>
+            <w:tcBorders>
+              <w:top w:val="nil"/>
+              <w:left w:val="nil"/>
+              <w:bottom w:val="single" w:sz="8" w:space="0" w:color="auto"/>
+              <w:right w:val="single" w:sz="8" w:space="0" w:color="auto"/>
+            </w:tcBorders>
+            <w:shd w:val="clear" w:color="auto" w:fill="F0F0F0"/>
+            <w:tcMar>
+              <w:top w:w="0" w:type="dxa"/>
+              <w:left w:w="108" w:type="dxa"/>
+              <w:bottom w:w="0" w:type="dxa"/>
+              <w:right w:w="108" w:type="dxa"/>
+            </w:tcMar>
+            <w:hideMark/>
+          </w:tcPr>
+          <w:p>
+            <w:pPr>
+              <w:spacing w:line="240" w:lineRule="auto"/>
+              <w:rPr>
+                <w:rFonts w:ascii="Calibri" w:eastAsia="Times New Roman" w:hAnsi="Calibri" w:cs="Calibri"/>
+                <w:color w:val="000000"/>
+                <w:sz w:val="24"/>
+                <w:szCs w:val="24"/>
+              </w:rPr>
+            </w:pPr>
+            <w:r>
+              <w:rPr>
+                <w:rFonts w:ascii="Calibri" w:eastAsia="Times New Roman" w:hAnsi="Calibri" w:cs="Calibri"/>
+                <w:color w:val="000000"/>
+                <w:sz w:val="24"/>
+                <w:szCs w:val="24"/>
+              </w:rPr>
+              <w:t> </w:t>
+            </w:r>
+            <w:r>
+              <w:rPr>
+                <w:rFonts w:ascii="Calibri" w:eastAsia="Times New Roman" w:hAnsi="Calibri" w:cs="Calibri"/>
+                <w:color w:val="000000"/>
+                <w:sz w:val="24"/>
+                <w:szCs w:val="24"/>
+              </w:rPr>
+              <w:t>Assignment 1 Discussion and Setup GitHub</w:t>
+            </w:r>
+          </w:p>
+        </w:tc>
+        <w:tc>
+          <w:tcPr>
+            <w:tcW w:w="2610" w:type="dxa"/>
+            <w:tcBorders>
+              <w:top w:val="nil"/>
+              <w:left w:val="nil"/>
+              <w:bottom w:val="single" w:sz="8" w:space="0" w:color="auto"/>
+              <w:right w:val="single" w:sz="8" w:space="0" w:color="auto"/>
+            </w:tcBorders>
+            <w:shd w:val="clear" w:color="auto" w:fill="F0F0F0"/>
+            <w:tcMar>
+              <w:top w:w="0" w:type="dxa"/>
+              <w:left w:w="108" w:type="dxa"/>
+              <w:bottom w:w="0" w:type="dxa"/>
+              <w:right w:w="108" w:type="dxa"/>
+            </w:tcMar>
+            <w:hideMark/>
+          </w:tcPr>
+          <w:p>
+            <w:pPr>
+              <w:spacing w:line="240" w:lineRule="auto"/>
+              <w:rPr>
+                <w:rFonts w:ascii="Calibri" w:eastAsia="Times New Roman" w:hAnsi="Calibri" w:cs="Calibri"/>
+                <w:color w:val="000000"/>
+                <w:sz w:val="24"/>
+                <w:szCs w:val="24"/>
+              </w:rPr>
+            </w:pPr>
+            <w:r>
+              <w:rPr>
+                <w:rFonts w:ascii="Calibri" w:eastAsia="Times New Roman" w:hAnsi="Calibri" w:cs="Calibri"/>
+                <w:color w:val="000000"/>
+                <w:sz w:val="24"/>
+                <w:szCs w:val="24"/>
+              </w:rPr>
+              <w:t> </w:t>
+            </w:r>
+          </w:p>
+        </w:tc>
+      </w:tr>
+      <w:tr>
+        <w:trPr>
+          <w:trHeight w:val="309"/>
+        </w:trPr>
+        <w:tc>
+          <w:tcPr>
+            <w:tcW w:w="2927" w:type="dxa"/>
+            <w:tcBorders>
+              <w:top w:val="nil"/>
+              <w:left w:val="single" w:sz="8" w:space="0" w:color="auto"/>
+              <w:bottom w:val="single" w:sz="8" w:space="0" w:color="auto"/>
+              <w:right w:val="single" w:sz="8" w:space="0" w:color="auto"/>
+            </w:tcBorders>
+            <w:shd w:val="clear" w:color="auto" w:fill="F0F0F0"/>
+            <w:tcMar>
+              <w:top w:w="0" w:type="dxa"/>
+              <w:left w:w="108" w:type="dxa"/>
+              <w:bottom w:w="0" w:type="dxa"/>
+              <w:right w:w="108" w:type="dxa"/>
+            </w:tcMar>
+            <w:hideMark/>
+          </w:tcPr>
+          <w:p>
+            <w:pPr>
+              <w:numPr>
+                <w:ilvl w:val="0"/>
+                <w:numId w:val="10"/>
+              </w:numPr>
+              <w:spacing w:line="240" w:lineRule="auto"/>
+              <w:ind w:left="0"/>
+              <w:rPr>
+                <w:rFonts w:ascii="Calibri" w:eastAsia="Times New Roman" w:hAnsi="Calibri" w:cs="Calibri"/>
+                <w:color w:val="000000"/>
+                <w:sz w:val="24"/>
+                <w:szCs w:val="24"/>
+              </w:rPr>
+            </w:pPr>
+            <w:r>
+              <w:rPr>
+                <w:rFonts w:ascii="Calibri" w:eastAsia="Times New Roman" w:hAnsi="Calibri" w:cs="Calibri"/>
+                <w:color w:val="000000"/>
+                <w:sz w:val="24"/>
+                <w:szCs w:val="24"/>
+              </w:rPr>
+              <w:t> </w:t>
+            </w:r>
+            <w:r>
+              <w:rPr>
+                <w:rFonts w:ascii="Calibri" w:eastAsia="Times New Roman" w:hAnsi="Calibri" w:cs="Calibri"/>
+                <w:color w:val="000000"/>
+                <w:sz w:val="24"/>
+                <w:szCs w:val="24"/>
+              </w:rPr>
+              <w:t>Jose Hernandez</w:t>
+            </w:r>
+          </w:p>
+        </w:tc>
+        <w:tc>
+          <w:tcPr>
+            <w:tcW w:w="3913" w:type="dxa"/>
+            <w:tcBorders>
+              <w:top w:val="nil"/>
+              <w:left w:val="nil"/>
+              <w:bottom w:val="single" w:sz="8" w:space="0" w:color="auto"/>
+              <w:right w:val="single" w:sz="8" w:space="0" w:color="auto"/>
+            </w:tcBorders>
+            <w:shd w:val="clear" w:color="auto" w:fill="F0F0F0"/>
+            <w:tcMar>
+              <w:top w:w="0" w:type="dxa"/>
+              <w:left w:w="108" w:type="dxa"/>
+              <w:bottom w:w="0" w:type="dxa"/>
+              <w:right w:w="108" w:type="dxa"/>
+            </w:tcMar>
+            <w:hideMark/>
+          </w:tcPr>
+          <w:p>
+            <w:pPr>
+              <w:spacing w:line="240" w:lineRule="auto"/>
+              <w:rPr>
+                <w:rFonts w:ascii="Calibri" w:eastAsia="Times New Roman" w:hAnsi="Calibri" w:cs="Calibri"/>
+                <w:color w:val="000000"/>
+                <w:sz w:val="24"/>
+                <w:szCs w:val="24"/>
+              </w:rPr>
+            </w:pPr>
+            <w:r>
+              <w:rPr>
+                <w:rFonts w:ascii="Calibri" w:eastAsia="Times New Roman" w:hAnsi="Calibri" w:cs="Calibri"/>
+                <w:color w:val="000000"/>
+                <w:sz w:val="24"/>
+                <w:szCs w:val="24"/>
+              </w:rPr>
+              <w:t> </w:t>
+            </w:r>
+            <w:r>
+              <w:rPr>
+                <w:rFonts w:ascii="Calibri" w:eastAsia="Times New Roman" w:hAnsi="Calibri" w:cs="Calibri"/>
+                <w:color w:val="000000"/>
+                <w:sz w:val="24"/>
+                <w:szCs w:val="24"/>
+              </w:rPr>
+              <w:t>Assignment 1 Discussion  and Designed UML</w:t>
+            </w:r>
+          </w:p>
+        </w:tc>
+        <w:tc>
+          <w:tcPr>
+            <w:tcW w:w="2610" w:type="dxa"/>
+            <w:tcBorders>
+              <w:top w:val="nil"/>
+              <w:left w:val="nil"/>
+              <w:bottom w:val="single" w:sz="8" w:space="0" w:color="auto"/>
+              <w:right w:val="single" w:sz="8" w:space="0" w:color="auto"/>
+            </w:tcBorders>
+            <w:shd w:val="clear" w:color="auto" w:fill="F0F0F0"/>
+            <w:tcMar>
+              <w:top w:w="0" w:type="dxa"/>
+              <w:left w:w="108" w:type="dxa"/>
+              <w:bottom w:w="0" w:type="dxa"/>
+              <w:right w:w="108" w:type="dxa"/>
+            </w:tcMar>
+            <w:hideMark/>
+          </w:tcPr>
+          <w:p>
+            <w:pPr>
+              <w:spacing w:line="240" w:lineRule="auto"/>
+              <w:rPr>
+                <w:rFonts w:ascii="Calibri" w:eastAsia="Times New Roman" w:hAnsi="Calibri" w:cs="Calibri"/>
+                <w:color w:val="000000"/>
+                <w:sz w:val="24"/>
+                <w:szCs w:val="24"/>
+              </w:rPr>
+            </w:pPr>
+            <w:r>
+              <w:rPr>
+                <w:rFonts w:ascii="Calibri" w:eastAsia="Times New Roman" w:hAnsi="Calibri" w:cs="Calibri"/>
+                <w:color w:val="000000"/>
+                <w:sz w:val="24"/>
+                <w:szCs w:val="24"/>
+              </w:rPr>
+              <w:t> </w:t>
+            </w:r>
+          </w:p>
+        </w:tc>
+      </w:tr>
+      <w:tr>
+        <w:trPr>
+          <w:trHeight w:val="289"/>
+        </w:trPr>
+        <w:tc>
+          <w:tcPr>
+            <w:tcW w:w="2927" w:type="dxa"/>
+            <w:tcBorders>
+              <w:top w:val="nil"/>
+              <w:left w:val="single" w:sz="8" w:space="0" w:color="auto"/>
+              <w:bottom w:val="single" w:sz="8" w:space="0" w:color="auto"/>
+              <w:right w:val="single" w:sz="8" w:space="0" w:color="auto"/>
+            </w:tcBorders>
+            <w:shd w:val="clear" w:color="auto" w:fill="F0F0F0"/>
+            <w:tcMar>
+              <w:top w:w="0" w:type="dxa"/>
+              <w:left w:w="108" w:type="dxa"/>
+              <w:bottom w:w="0" w:type="dxa"/>
+              <w:right w:w="108" w:type="dxa"/>
+            </w:tcMar>
+            <w:hideMark/>
+          </w:tcPr>
+          <w:p>
+            <w:pPr>
+              <w:numPr>
+                <w:ilvl w:val="0"/>
+                <w:numId w:val="11"/>
+              </w:numPr>
+              <w:spacing w:line="240" w:lineRule="auto"/>
+              <w:ind w:left="0"/>
+              <w:rPr>
+                <w:rFonts w:ascii="Calibri" w:eastAsia="Times New Roman" w:hAnsi="Calibri" w:cs="Calibri"/>
+                <w:color w:val="000000"/>
+                <w:sz w:val="24"/>
+                <w:szCs w:val="24"/>
+              </w:rPr>
+            </w:pPr>
+            <w:r>
+              <w:rPr>
+                <w:rFonts w:ascii="Calibri" w:eastAsia="Times New Roman" w:hAnsi="Calibri" w:cs="Calibri"/>
+                <w:color w:val="000000"/>
+                <w:sz w:val="24"/>
+                <w:szCs w:val="24"/>
+              </w:rPr>
+              <w:t> </w:t>
+            </w:r>
+            <w:r>
+              <w:rPr>
+                <w:rFonts w:ascii="Calibri" w:eastAsia="Times New Roman" w:hAnsi="Calibri" w:cs="Calibri"/>
+                <w:color w:val="000000"/>
+                <w:sz w:val="24"/>
+                <w:szCs w:val="24"/>
+              </w:rPr>
+              <w:t>Saineef Ali</w:t>
+            </w:r>
+          </w:p>
+        </w:tc>
+        <w:tc>
+          <w:tcPr>
+            <w:tcW w:w="3913" w:type="dxa"/>
+            <w:tcBorders>
+              <w:top w:val="nil"/>
+              <w:left w:val="nil"/>
+              <w:bottom w:val="single" w:sz="8" w:space="0" w:color="auto"/>
+              <w:right w:val="single" w:sz="8" w:space="0" w:color="auto"/>
+            </w:tcBorders>
+            <w:shd w:val="clear" w:color="auto" w:fill="F0F0F0"/>
+            <w:tcMar>
+              <w:top w:w="0" w:type="dxa"/>
+              <w:left w:w="108" w:type="dxa"/>
+              <w:bottom w:w="0" w:type="dxa"/>
+              <w:right w:w="108" w:type="dxa"/>
+            </w:tcMar>
+            <w:hideMark/>
+          </w:tcPr>
+          <w:p>
+            <w:pPr>
+              <w:spacing w:line="240" w:lineRule="auto"/>
+              <w:rPr>
+                <w:rFonts w:ascii="Calibri" w:eastAsia="Times New Roman" w:hAnsi="Calibri" w:cs="Calibri"/>
+                <w:color w:val="000000"/>
+                <w:sz w:val="24"/>
+                <w:szCs w:val="24"/>
+              </w:rPr>
+            </w:pPr>
+            <w:r>
+              <w:rPr>
+                <w:rFonts w:ascii="Calibri" w:eastAsia="Times New Roman" w:hAnsi="Calibri" w:cs="Calibri"/>
+                <w:color w:val="000000"/>
+                <w:sz w:val="24"/>
+                <w:szCs w:val="24"/>
+              </w:rPr>
+              <w:t> </w:t>
+            </w:r>
+            <w:r>
+              <w:rPr>
+                <w:rFonts w:ascii="Calibri" w:eastAsia="Times New Roman" w:hAnsi="Calibri" w:cs="Calibri"/>
+                <w:color w:val="000000"/>
+                <w:sz w:val="24"/>
+                <w:szCs w:val="24"/>
+              </w:rPr>
+              <w:t>Assignment 1 Discussion</w:t>
+            </w:r>
+          </w:p>
+        </w:tc>
+        <w:tc>
+          <w:tcPr>
+            <w:tcW w:w="2610" w:type="dxa"/>
+            <w:tcBorders>
+              <w:top w:val="nil"/>
+              <w:left w:val="nil"/>
+              <w:bottom w:val="single" w:sz="8" w:space="0" w:color="auto"/>
+              <w:right w:val="single" w:sz="8" w:space="0" w:color="auto"/>
+            </w:tcBorders>
+            <w:shd w:val="clear" w:color="auto" w:fill="F0F0F0"/>
+            <w:tcMar>
+              <w:top w:w="0" w:type="dxa"/>
+              <w:left w:w="108" w:type="dxa"/>
+              <w:bottom w:w="0" w:type="dxa"/>
+              <w:right w:w="108" w:type="dxa"/>
+            </w:tcMar>
+            <w:hideMark/>
+          </w:tcPr>
+          <w:p>
+            <w:pPr>
+              <w:spacing w:line="240" w:lineRule="auto"/>
+              <w:rPr>
+                <w:rFonts w:ascii="Calibri" w:eastAsia="Times New Roman" w:hAnsi="Calibri" w:cs="Calibri"/>
+                <w:color w:val="000000"/>
+                <w:sz w:val="24"/>
+                <w:szCs w:val="24"/>
+              </w:rPr>
+            </w:pPr>
+            <w:r>
+              <w:rPr>
+                <w:rFonts w:ascii="Calibri" w:eastAsia="Times New Roman" w:hAnsi="Calibri" w:cs="Calibri"/>
+                <w:color w:val="000000"/>
+                <w:sz w:val="24"/>
+                <w:szCs w:val="24"/>
+              </w:rPr>
+              <w:t> </w:t>
+            </w:r>
+          </w:p>
+        </w:tc>
+      </w:tr>
+    </w:tbl>
+    <w:p>
+      <w:pPr>
+        <w:pStyle w:val="normal0"/>
         <w:rPr>
           <w:rFonts w:ascii="Times New Roman" w:eastAsia="Times New Roman" w:hAnsi="Times New Roman" w:cs="Times New Roman"/>
           <w:b/>
           <w:sz w:val="24"/>
           <w:szCs w:val="24"/>
+        </w:rPr>
+      </w:pPr>
+    </w:p>
+    <w:p>
+      <w:pPr>
+        <w:pStyle w:val="normal0"/>
+        <w:rPr>
+          <w:rFonts w:ascii="Times New Roman" w:eastAsia="Times New Roman" w:hAnsi="Times New Roman" w:cs="Times New Roman"/>
+          <w:b/>
+          <w:sz w:val="24"/>
+          <w:szCs w:val="24"/>
+          <w:highlight w:val="white"/>
+        </w:rPr>
+      </w:pPr>
+      <w:r>
+        <w:rPr>
+          <w:rFonts w:ascii="Times New Roman" w:eastAsia="Times New Roman" w:hAnsi="Times New Roman" w:cs="Times New Roman"/>
+          <w:b/>
+          <w:sz w:val="24"/>
+          <w:szCs w:val="24"/>
           <w:highlight w:val="white"/>
         </w:rPr>
         <w:t>1. Discuss your initial thoughts in detail on how you will design this application?</w:t>
@@ -136,56 +729,38 @@
           <w:szCs w:val="24"/>
           <w:highlight w:val="white"/>
         </w:rPr>
-        <w:t>To store all this informati</w:t>
-      </w:r>
-      <w:r>
-        <w:rPr>
-          <w:rFonts w:ascii="Times New Roman" w:eastAsia="Times New Roman" w:hAnsi="Times New Roman" w:cs="Times New Roman"/>
-          <w:sz w:val="24"/>
-          <w:szCs w:val="24"/>
-          <w:highlight w:val="white"/>
-        </w:rPr>
-        <w:t>on, we will create a database that holds user information, user credential information, and fuel prices information.</w:t>
-      </w:r>
-    </w:p>
-    <w:p>
-      <w:pPr>
-        <w:pStyle w:val="normal0"/>
-        <w:rPr>
-          <w:rFonts w:ascii="Times New Roman" w:eastAsia="Times New Roman" w:hAnsi="Times New Roman" w:cs="Times New Roman"/>
-          <w:sz w:val="24"/>
-          <w:szCs w:val="24"/>
-          <w:highlight w:val="white"/>
-        </w:rPr>
-      </w:pPr>
-    </w:p>
-    <w:p>
-      <w:pPr>
-        <w:pStyle w:val="normal0"/>
-        <w:rPr>
-          <w:rFonts w:ascii="Times New Roman" w:eastAsia="Times New Roman" w:hAnsi="Times New Roman" w:cs="Times New Roman"/>
-          <w:sz w:val="24"/>
-          <w:szCs w:val="24"/>
-          <w:highlight w:val="white"/>
-        </w:rPr>
-      </w:pPr>
-      <w:r>
-        <w:rPr>
-          <w:rFonts w:ascii="Times New Roman" w:eastAsia="Times New Roman" w:hAnsi="Times New Roman" w:cs="Times New Roman"/>
-          <w:sz w:val="24"/>
-          <w:szCs w:val="24"/>
-          <w:highlight w:val="white"/>
-        </w:rPr>
-        <w:t>To connect everything together, we will be creating a backend that performs the basic CRUD commands (Create, Read, Update, Delete) to prov</w:t>
-      </w:r>
-      <w:r>
-        <w:rPr>
-          <w:rFonts w:ascii="Times New Roman" w:eastAsia="Times New Roman" w:hAnsi="Times New Roman" w:cs="Times New Roman"/>
-          <w:sz w:val="24"/>
-          <w:szCs w:val="24"/>
-          <w:highlight w:val="white"/>
-        </w:rPr>
-        <w:t>ide information back-and-forth between the frontend and backend.</w:t>
+        <w:t>To store all this information, we will create a database that holds user information, user credential information, and fuel prices information.</w:t>
+      </w:r>
+    </w:p>
+    <w:p>
+      <w:pPr>
+        <w:pStyle w:val="normal0"/>
+        <w:rPr>
+          <w:rFonts w:ascii="Times New Roman" w:eastAsia="Times New Roman" w:hAnsi="Times New Roman" w:cs="Times New Roman"/>
+          <w:sz w:val="24"/>
+          <w:szCs w:val="24"/>
+          <w:highlight w:val="white"/>
+        </w:rPr>
+      </w:pPr>
+    </w:p>
+    <w:p>
+      <w:pPr>
+        <w:pStyle w:val="normal0"/>
+        <w:rPr>
+          <w:rFonts w:ascii="Times New Roman" w:eastAsia="Times New Roman" w:hAnsi="Times New Roman" w:cs="Times New Roman"/>
+          <w:sz w:val="24"/>
+          <w:szCs w:val="24"/>
+          <w:highlight w:val="white"/>
+        </w:rPr>
+      </w:pPr>
+      <w:r>
+        <w:rPr>
+          <w:rFonts w:ascii="Times New Roman" w:eastAsia="Times New Roman" w:hAnsi="Times New Roman" w:cs="Times New Roman"/>
+          <w:sz w:val="24"/>
+          <w:szCs w:val="24"/>
+          <w:highlight w:val="white"/>
+        </w:rPr>
+        <w:t>To connect everything together, we will be creating a backend that performs the basic CRUD commands (Create, Read, Update, Delete) to provide information back-and-forth between the frontend and backend.</w:t>
       </w:r>
     </w:p>
     <w:p>
@@ -287,16 +862,7 @@
           <w:szCs w:val="24"/>
           <w:highlight w:val="white"/>
         </w:rPr>
-        <w:t xml:space="preserve">Client requests, developers </w:t>
-      </w:r>
-      <w:r>
-        <w:rPr>
-          <w:rFonts w:ascii="Times New Roman" w:eastAsia="Times New Roman" w:hAnsi="Times New Roman" w:cs="Times New Roman"/>
-          <w:sz w:val="24"/>
-          <w:szCs w:val="24"/>
-          <w:highlight w:val="white"/>
-        </w:rPr>
-        <w:t>begin development, then developments are confirmed with the clients. If the client requests changes, then requirements can be changed and the cycle repeats, allowing flexibility.</w:t>
+        <w:t>Client requests, developers begin development, then developments are confirmed with the clients. If the client requests changes, then requirements can be changed and the cycle repeats, allowing flexibility.</w:t>
       </w:r>
     </w:p>
     <w:p>
@@ -344,16 +910,7 @@
           <w:szCs w:val="24"/>
           <w:highlight w:val="white"/>
         </w:rPr>
-        <w:t>Application can be updated as more and more requirem</w:t>
-      </w:r>
-      <w:r>
-        <w:rPr>
-          <w:rFonts w:ascii="Times New Roman" w:eastAsia="Times New Roman" w:hAnsi="Times New Roman" w:cs="Times New Roman"/>
-          <w:sz w:val="24"/>
-          <w:szCs w:val="24"/>
-          <w:highlight w:val="white"/>
-        </w:rPr>
-        <w:t>ents are needed, instead of having to deploy everything all at once. This will allow us to quickly adapt and make changes as needed.</w:t>
+        <w:t>Application can be updated as more and more requirements are needed, instead of having to deploy everything all at once. This will allow us to quickly adapt and make changes as needed.</w:t>
       </w:r>
     </w:p>
     <w:p>
@@ -455,16 +1012,7 @@
           <w:szCs w:val="24"/>
           <w:highlight w:val="white"/>
         </w:rPr>
-        <w:t>In</w:t>
-      </w:r>
-      <w:r>
-        <w:rPr>
-          <w:rFonts w:ascii="Times New Roman" w:eastAsia="Times New Roman" w:hAnsi="Times New Roman" w:cs="Times New Roman"/>
-          <w:sz w:val="24"/>
-          <w:szCs w:val="24"/>
-          <w:highlight w:val="white"/>
-        </w:rPr>
-        <w:t>itial page loads in as a login screen with an option of creating a new account.</w:t>
+        <w:t>Initial page loads in as a login screen with an option of creating a new account.</w:t>
       </w:r>
     </w:p>
     <w:p>
@@ -488,6 +1036,7 @@
           <w:szCs w:val="24"/>
           <w:highlight w:val="white"/>
         </w:rPr>
+        <w:lastRenderedPageBreak/>
         <w:t>Options:</w:t>
       </w:r>
     </w:p>
@@ -643,7 +1192,6 @@
           <w:szCs w:val="24"/>
           <w:highlight w:val="white"/>
         </w:rPr>
-        <w:lastRenderedPageBreak/>
         <w:t>Account:</w:t>
       </w:r>
     </w:p>
@@ -1290,6 +1838,119 @@
 <file path=word/numbering.xml><?xml version="1.0" encoding="utf-8"?>
 <w:numbering xmlns:ve="http://schemas.openxmlformats.org/markup-compatibility/2006" xmlns:o="urn:schemas-microsoft-com:office:office" xmlns:r="http://schemas.openxmlformats.org/officeDocument/2006/relationships" xmlns:m="http://schemas.openxmlformats.org/officeDocument/2006/math" xmlns:v="urn:schemas-microsoft-com:vml" xmlns:wp="http://schemas.openxmlformats.org/drawingml/2006/wordprocessingDrawing" xmlns:w10="urn:schemas-microsoft-com:office:word" xmlns:w="http://schemas.openxmlformats.org/wordprocessingml/2006/main" xmlns:wne="http://schemas.microsoft.com/office/word/2006/wordml">
   <w:abstractNum w:abstractNumId="0">
+    <w:nsid w:val="005E44F7"/>
+    <w:multiLevelType w:val="multilevel"/>
+    <w:tmpl w:val="F4388F8A"/>
+    <w:lvl w:ilvl="0">
+      <w:start w:val="3"/>
+      <w:numFmt w:val="decimal"/>
+      <w:lvlText w:val="%1."/>
+      <w:lvlJc w:val="left"/>
+      <w:pPr>
+        <w:tabs>
+          <w:tab w:val="num" w:pos="720"/>
+        </w:tabs>
+        <w:ind w:left="720" w:hanging="360"/>
+      </w:pPr>
+    </w:lvl>
+    <w:lvl w:ilvl="1" w:tentative="1">
+      <w:start w:val="1"/>
+      <w:numFmt w:val="decimal"/>
+      <w:lvlText w:val="%2."/>
+      <w:lvlJc w:val="left"/>
+      <w:pPr>
+        <w:tabs>
+          <w:tab w:val="num" w:pos="1440"/>
+        </w:tabs>
+        <w:ind w:left="1440" w:hanging="360"/>
+      </w:pPr>
+    </w:lvl>
+    <w:lvl w:ilvl="2" w:tentative="1">
+      <w:start w:val="1"/>
+      <w:numFmt w:val="decimal"/>
+      <w:lvlText w:val="%3."/>
+      <w:lvlJc w:val="left"/>
+      <w:pPr>
+        <w:tabs>
+          <w:tab w:val="num" w:pos="2160"/>
+        </w:tabs>
+        <w:ind w:left="2160" w:hanging="360"/>
+      </w:pPr>
+    </w:lvl>
+    <w:lvl w:ilvl="3" w:tentative="1">
+      <w:start w:val="1"/>
+      <w:numFmt w:val="decimal"/>
+      <w:lvlText w:val="%4."/>
+      <w:lvlJc w:val="left"/>
+      <w:pPr>
+        <w:tabs>
+          <w:tab w:val="num" w:pos="2880"/>
+        </w:tabs>
+        <w:ind w:left="2880" w:hanging="360"/>
+      </w:pPr>
+    </w:lvl>
+    <w:lvl w:ilvl="4" w:tentative="1">
+      <w:start w:val="1"/>
+      <w:numFmt w:val="decimal"/>
+      <w:lvlText w:val="%5."/>
+      <w:lvlJc w:val="left"/>
+      <w:pPr>
+        <w:tabs>
+          <w:tab w:val="num" w:pos="3600"/>
+        </w:tabs>
+        <w:ind w:left="3600" w:hanging="360"/>
+      </w:pPr>
+    </w:lvl>
+    <w:lvl w:ilvl="5" w:tentative="1">
+      <w:start w:val="1"/>
+      <w:numFmt w:val="decimal"/>
+      <w:lvlText w:val="%6."/>
+      <w:lvlJc w:val="left"/>
+      <w:pPr>
+        <w:tabs>
+          <w:tab w:val="num" w:pos="4320"/>
+        </w:tabs>
+        <w:ind w:left="4320" w:hanging="360"/>
+      </w:pPr>
+    </w:lvl>
+    <w:lvl w:ilvl="6" w:tentative="1">
+      <w:start w:val="1"/>
+      <w:numFmt w:val="decimal"/>
+      <w:lvlText w:val="%7."/>
+      <w:lvlJc w:val="left"/>
+      <w:pPr>
+        <w:tabs>
+          <w:tab w:val="num" w:pos="5040"/>
+        </w:tabs>
+        <w:ind w:left="5040" w:hanging="360"/>
+      </w:pPr>
+    </w:lvl>
+    <w:lvl w:ilvl="7" w:tentative="1">
+      <w:start w:val="1"/>
+      <w:numFmt w:val="decimal"/>
+      <w:lvlText w:val="%8."/>
+      <w:lvlJc w:val="left"/>
+      <w:pPr>
+        <w:tabs>
+          <w:tab w:val="num" w:pos="5760"/>
+        </w:tabs>
+        <w:ind w:left="5760" w:hanging="360"/>
+      </w:pPr>
+    </w:lvl>
+    <w:lvl w:ilvl="8" w:tentative="1">
+      <w:start w:val="1"/>
+      <w:numFmt w:val="decimal"/>
+      <w:lvlText w:val="%9."/>
+      <w:lvlJc w:val="left"/>
+      <w:pPr>
+        <w:tabs>
+          <w:tab w:val="num" w:pos="6480"/>
+        </w:tabs>
+        <w:ind w:left="6480" w:hanging="360"/>
+      </w:pPr>
+    </w:lvl>
+  </w:abstractNum>
+  <w:abstractNum w:abstractNumId="1">
     <w:nsid w:val="00D10EBE"/>
     <w:multiLevelType w:val="multilevel"/>
     <w:tmpl w:val="74CC3086"/>
@@ -1402,7 +2063,7 @@
       </w:rPr>
     </w:lvl>
   </w:abstractNum>
-  <w:abstractNum w:abstractNumId="1">
+  <w:abstractNum w:abstractNumId="2">
     <w:nsid w:val="06C56ECE"/>
     <w:multiLevelType w:val="multilevel"/>
     <w:tmpl w:val="31423038"/>
@@ -1515,7 +2176,7 @@
       </w:rPr>
     </w:lvl>
   </w:abstractNum>
-  <w:abstractNum w:abstractNumId="2">
+  <w:abstractNum w:abstractNumId="3">
     <w:nsid w:val="12236DE0"/>
     <w:multiLevelType w:val="multilevel"/>
     <w:tmpl w:val="08DAFB5A"/>
@@ -1628,7 +2289,7 @@
       </w:rPr>
     </w:lvl>
   </w:abstractNum>
-  <w:abstractNum w:abstractNumId="3">
+  <w:abstractNum w:abstractNumId="4">
     <w:nsid w:val="179D2056"/>
     <w:multiLevelType w:val="multilevel"/>
     <w:tmpl w:val="7AF20B8E"/>
@@ -1741,7 +2402,7 @@
       </w:rPr>
     </w:lvl>
   </w:abstractNum>
-  <w:abstractNum w:abstractNumId="4">
+  <w:abstractNum w:abstractNumId="5">
     <w:nsid w:val="2D4039FE"/>
     <w:multiLevelType w:val="multilevel"/>
     <w:tmpl w:val="04D60916"/>
@@ -1854,7 +2515,233 @@
       </w:rPr>
     </w:lvl>
   </w:abstractNum>
-  <w:abstractNum w:abstractNumId="5">
+  <w:abstractNum w:abstractNumId="6">
+    <w:nsid w:val="430F690D"/>
+    <w:multiLevelType w:val="multilevel"/>
+    <w:tmpl w:val="CC765A98"/>
+    <w:lvl w:ilvl="0">
+      <w:start w:val="1"/>
+      <w:numFmt w:val="decimal"/>
+      <w:lvlText w:val="%1."/>
+      <w:lvlJc w:val="left"/>
+      <w:pPr>
+        <w:tabs>
+          <w:tab w:val="num" w:pos="720"/>
+        </w:tabs>
+        <w:ind w:left="720" w:hanging="360"/>
+      </w:pPr>
+    </w:lvl>
+    <w:lvl w:ilvl="1" w:tentative="1">
+      <w:start w:val="1"/>
+      <w:numFmt w:val="decimal"/>
+      <w:lvlText w:val="%2."/>
+      <w:lvlJc w:val="left"/>
+      <w:pPr>
+        <w:tabs>
+          <w:tab w:val="num" w:pos="1440"/>
+        </w:tabs>
+        <w:ind w:left="1440" w:hanging="360"/>
+      </w:pPr>
+    </w:lvl>
+    <w:lvl w:ilvl="2" w:tentative="1">
+      <w:start w:val="1"/>
+      <w:numFmt w:val="decimal"/>
+      <w:lvlText w:val="%3."/>
+      <w:lvlJc w:val="left"/>
+      <w:pPr>
+        <w:tabs>
+          <w:tab w:val="num" w:pos="2160"/>
+        </w:tabs>
+        <w:ind w:left="2160" w:hanging="360"/>
+      </w:pPr>
+    </w:lvl>
+    <w:lvl w:ilvl="3" w:tentative="1">
+      <w:start w:val="1"/>
+      <w:numFmt w:val="decimal"/>
+      <w:lvlText w:val="%4."/>
+      <w:lvlJc w:val="left"/>
+      <w:pPr>
+        <w:tabs>
+          <w:tab w:val="num" w:pos="2880"/>
+        </w:tabs>
+        <w:ind w:left="2880" w:hanging="360"/>
+      </w:pPr>
+    </w:lvl>
+    <w:lvl w:ilvl="4" w:tentative="1">
+      <w:start w:val="1"/>
+      <w:numFmt w:val="decimal"/>
+      <w:lvlText w:val="%5."/>
+      <w:lvlJc w:val="left"/>
+      <w:pPr>
+        <w:tabs>
+          <w:tab w:val="num" w:pos="3600"/>
+        </w:tabs>
+        <w:ind w:left="3600" w:hanging="360"/>
+      </w:pPr>
+    </w:lvl>
+    <w:lvl w:ilvl="5" w:tentative="1">
+      <w:start w:val="1"/>
+      <w:numFmt w:val="decimal"/>
+      <w:lvlText w:val="%6."/>
+      <w:lvlJc w:val="left"/>
+      <w:pPr>
+        <w:tabs>
+          <w:tab w:val="num" w:pos="4320"/>
+        </w:tabs>
+        <w:ind w:left="4320" w:hanging="360"/>
+      </w:pPr>
+    </w:lvl>
+    <w:lvl w:ilvl="6" w:tentative="1">
+      <w:start w:val="1"/>
+      <w:numFmt w:val="decimal"/>
+      <w:lvlText w:val="%7."/>
+      <w:lvlJc w:val="left"/>
+      <w:pPr>
+        <w:tabs>
+          <w:tab w:val="num" w:pos="5040"/>
+        </w:tabs>
+        <w:ind w:left="5040" w:hanging="360"/>
+      </w:pPr>
+    </w:lvl>
+    <w:lvl w:ilvl="7" w:tentative="1">
+      <w:start w:val="1"/>
+      <w:numFmt w:val="decimal"/>
+      <w:lvlText w:val="%8."/>
+      <w:lvlJc w:val="left"/>
+      <w:pPr>
+        <w:tabs>
+          <w:tab w:val="num" w:pos="5760"/>
+        </w:tabs>
+        <w:ind w:left="5760" w:hanging="360"/>
+      </w:pPr>
+    </w:lvl>
+    <w:lvl w:ilvl="8" w:tentative="1">
+      <w:start w:val="1"/>
+      <w:numFmt w:val="decimal"/>
+      <w:lvlText w:val="%9."/>
+      <w:lvlJc w:val="left"/>
+      <w:pPr>
+        <w:tabs>
+          <w:tab w:val="num" w:pos="6480"/>
+        </w:tabs>
+        <w:ind w:left="6480" w:hanging="360"/>
+      </w:pPr>
+    </w:lvl>
+  </w:abstractNum>
+  <w:abstractNum w:abstractNumId="7">
+    <w:nsid w:val="454B0373"/>
+    <w:multiLevelType w:val="multilevel"/>
+    <w:tmpl w:val="250A4268"/>
+    <w:lvl w:ilvl="0">
+      <w:start w:val="2"/>
+      <w:numFmt w:val="decimal"/>
+      <w:lvlText w:val="%1."/>
+      <w:lvlJc w:val="left"/>
+      <w:pPr>
+        <w:tabs>
+          <w:tab w:val="num" w:pos="720"/>
+        </w:tabs>
+        <w:ind w:left="720" w:hanging="360"/>
+      </w:pPr>
+    </w:lvl>
+    <w:lvl w:ilvl="1" w:tentative="1">
+      <w:start w:val="1"/>
+      <w:numFmt w:val="decimal"/>
+      <w:lvlText w:val="%2."/>
+      <w:lvlJc w:val="left"/>
+      <w:pPr>
+        <w:tabs>
+          <w:tab w:val="num" w:pos="1440"/>
+        </w:tabs>
+        <w:ind w:left="1440" w:hanging="360"/>
+      </w:pPr>
+    </w:lvl>
+    <w:lvl w:ilvl="2" w:tentative="1">
+      <w:start w:val="1"/>
+      <w:numFmt w:val="decimal"/>
+      <w:lvlText w:val="%3."/>
+      <w:lvlJc w:val="left"/>
+      <w:pPr>
+        <w:tabs>
+          <w:tab w:val="num" w:pos="2160"/>
+        </w:tabs>
+        <w:ind w:left="2160" w:hanging="360"/>
+      </w:pPr>
+    </w:lvl>
+    <w:lvl w:ilvl="3" w:tentative="1">
+      <w:start w:val="1"/>
+      <w:numFmt w:val="decimal"/>
+      <w:lvlText w:val="%4."/>
+      <w:lvlJc w:val="left"/>
+      <w:pPr>
+        <w:tabs>
+          <w:tab w:val="num" w:pos="2880"/>
+        </w:tabs>
+        <w:ind w:left="2880" w:hanging="360"/>
+      </w:pPr>
+    </w:lvl>
+    <w:lvl w:ilvl="4" w:tentative="1">
+      <w:start w:val="1"/>
+      <w:numFmt w:val="decimal"/>
+      <w:lvlText w:val="%5."/>
+      <w:lvlJc w:val="left"/>
+      <w:pPr>
+        <w:tabs>
+          <w:tab w:val="num" w:pos="3600"/>
+        </w:tabs>
+        <w:ind w:left="3600" w:hanging="360"/>
+      </w:pPr>
+    </w:lvl>
+    <w:lvl w:ilvl="5" w:tentative="1">
+      <w:start w:val="1"/>
+      <w:numFmt w:val="decimal"/>
+      <w:lvlText w:val="%6."/>
+      <w:lvlJc w:val="left"/>
+      <w:pPr>
+        <w:tabs>
+          <w:tab w:val="num" w:pos="4320"/>
+        </w:tabs>
+        <w:ind w:left="4320" w:hanging="360"/>
+      </w:pPr>
+    </w:lvl>
+    <w:lvl w:ilvl="6" w:tentative="1">
+      <w:start w:val="1"/>
+      <w:numFmt w:val="decimal"/>
+      <w:lvlText w:val="%7."/>
+      <w:lvlJc w:val="left"/>
+      <w:pPr>
+        <w:tabs>
+          <w:tab w:val="num" w:pos="5040"/>
+        </w:tabs>
+        <w:ind w:left="5040" w:hanging="360"/>
+      </w:pPr>
+    </w:lvl>
+    <w:lvl w:ilvl="7" w:tentative="1">
+      <w:start w:val="1"/>
+      <w:numFmt w:val="decimal"/>
+      <w:lvlText w:val="%8."/>
+      <w:lvlJc w:val="left"/>
+      <w:pPr>
+        <w:tabs>
+          <w:tab w:val="num" w:pos="5760"/>
+        </w:tabs>
+        <w:ind w:left="5760" w:hanging="360"/>
+      </w:pPr>
+    </w:lvl>
+    <w:lvl w:ilvl="8" w:tentative="1">
+      <w:start w:val="1"/>
+      <w:numFmt w:val="decimal"/>
+      <w:lvlText w:val="%9."/>
+      <w:lvlJc w:val="left"/>
+      <w:pPr>
+        <w:tabs>
+          <w:tab w:val="num" w:pos="6480"/>
+        </w:tabs>
+        <w:ind w:left="6480" w:hanging="360"/>
+      </w:pPr>
+    </w:lvl>
+  </w:abstractNum>
+  <w:abstractNum w:abstractNumId="8">
     <w:nsid w:val="62854B58"/>
     <w:multiLevelType w:val="multilevel"/>
     <w:tmpl w:val="5BCC26CE"/>
@@ -1967,7 +2854,7 @@
       </w:rPr>
     </w:lvl>
   </w:abstractNum>
-  <w:abstractNum w:abstractNumId="6">
+  <w:abstractNum w:abstractNumId="9">
     <w:nsid w:val="6685526F"/>
     <w:multiLevelType w:val="multilevel"/>
     <w:tmpl w:val="0B643BAA"/>
@@ -2080,7 +2967,7 @@
       </w:rPr>
     </w:lvl>
   </w:abstractNum>
-  <w:abstractNum w:abstractNumId="7">
+  <w:abstractNum w:abstractNumId="10">
     <w:nsid w:val="7AB83ABB"/>
     <w:multiLevelType w:val="multilevel"/>
     <w:tmpl w:val="B7E41B82"/>
@@ -2194,28 +3081,37 @@
     </w:lvl>
   </w:abstractNum>
   <w:num w:numId="1">
+    <w:abstractNumId w:val="9"/>
+  </w:num>
+  <w:num w:numId="2">
+    <w:abstractNumId w:val="5"/>
+  </w:num>
+  <w:num w:numId="3">
+    <w:abstractNumId w:val="1"/>
+  </w:num>
+  <w:num w:numId="4">
+    <w:abstractNumId w:val="10"/>
+  </w:num>
+  <w:num w:numId="5">
+    <w:abstractNumId w:val="8"/>
+  </w:num>
+  <w:num w:numId="6">
+    <w:abstractNumId w:val="2"/>
+  </w:num>
+  <w:num w:numId="7">
+    <w:abstractNumId w:val="3"/>
+  </w:num>
+  <w:num w:numId="8">
+    <w:abstractNumId w:val="4"/>
+  </w:num>
+  <w:num w:numId="9">
     <w:abstractNumId w:val="6"/>
   </w:num>
-  <w:num w:numId="2">
-    <w:abstractNumId w:val="4"/>
-  </w:num>
-  <w:num w:numId="3">
-    <w:abstractNumId w:val="0"/>
-  </w:num>
-  <w:num w:numId="4">
+  <w:num w:numId="10">
     <w:abstractNumId w:val="7"/>
   </w:num>
-  <w:num w:numId="5">
-    <w:abstractNumId w:val="5"/>
-  </w:num>
-  <w:num w:numId="6">
-    <w:abstractNumId w:val="1"/>
-  </w:num>
-  <w:num w:numId="7">
-    <w:abstractNumId w:val="2"/>
-  </w:num>
-  <w:num w:numId="8">
-    <w:abstractNumId w:val="3"/>
+  <w:num w:numId="11">
+    <w:abstractNumId w:val="0"/>
   </w:num>
 </w:numbering>
 </file>
@@ -2228,7 +3124,7 @@
         <w:rFonts w:ascii="Arial" w:eastAsia="Arial" w:hAnsi="Arial" w:cs="Arial"/>
         <w:sz w:val="22"/>
         <w:szCs w:val="22"/>
-        <w:lang w:eastAsia="en-US" w:bidi="ar-SA"/>
+        <w:lang w:val="en-US" w:eastAsia="en-US" w:bidi="ar-SA"/>
       </w:rPr>
     </w:rPrDefault>
     <w:pPrDefault>
@@ -2379,6 +3275,7 @@
   <w:style w:type="paragraph" w:default="1" w:styleId="Normal">
     <w:name w:val="Normal"/>
     <w:qFormat/>
+    <w:rsid w:val="00730C6A"/>
   </w:style>
   <w:style w:type="paragraph" w:styleId="Heading1">
     <w:name w:val="heading 1"/>

</xml_diff>

<commit_message>
Added uml diagram to assignment_1 document
</commit_message>
<xml_diff>
--- a/Assignment_1.docx
+++ b/Assignment_1.docx
@@ -1739,14 +1739,123 @@
     </w:p>
     <w:p>
       <w:pPr>
-        <w:pStyle w:val="normal0"/>
-        <w:rPr>
+        <w:rPr>
+          <w:rFonts w:ascii="Times New Roman" w:eastAsia="Times New Roman" w:hAnsi="Times New Roman" w:cs="Times New Roman"/>
+          <w:sz w:val="24"/>
+          <w:szCs w:val="24"/>
+          <w:highlight w:val="white"/>
+        </w:rPr>
+      </w:pPr>
+      <w:r>
+        <w:rPr>
+          <w:rFonts w:ascii="Times New Roman" w:eastAsia="Times New Roman" w:hAnsi="Times New Roman" w:cs="Times New Roman"/>
+          <w:sz w:val="24"/>
+          <w:szCs w:val="24"/>
+          <w:highlight w:val="white"/>
+        </w:rPr>
+        <w:br w:type="page"/>
+      </w:r>
+    </w:p>
+    <w:p>
+      <w:pPr>
+        <w:pStyle w:val="normal0"/>
+        <w:jc w:val="center"/>
+        <w:rPr>
+          <w:rFonts w:ascii="Times New Roman" w:eastAsia="Times New Roman" w:hAnsi="Times New Roman" w:cs="Times New Roman"/>
           <w:b/>
+          <w:sz w:val="24"/>
+          <w:szCs w:val="24"/>
+          <w:highlight w:val="white"/>
+        </w:rPr>
+      </w:pPr>
+      <w:r>
+        <w:rPr>
+          <w:rFonts w:ascii="Times New Roman" w:eastAsia="Times New Roman" w:hAnsi="Times New Roman" w:cs="Times New Roman"/>
+          <w:b/>
+          <w:sz w:val="24"/>
+          <w:szCs w:val="24"/>
+          <w:highlight w:val="white"/>
+        </w:rPr>
+        <w:lastRenderedPageBreak/>
+        <w:t>UML Diagram:</w:t>
+      </w:r>
+    </w:p>
+    <w:p>
+      <w:pPr>
+        <w:pStyle w:val="normal0"/>
+        <w:rPr>
+          <w:rFonts w:ascii="Times New Roman" w:eastAsia="Times New Roman" w:hAnsi="Times New Roman" w:cs="Times New Roman"/>
+          <w:b/>
+          <w:sz w:val="24"/>
+          <w:szCs w:val="24"/>
+          <w:highlight w:val="white"/>
+        </w:rPr>
+      </w:pPr>
+      <w:r>
+        <w:rPr>
+          <w:rFonts w:ascii="Times New Roman" w:eastAsia="Times New Roman" w:hAnsi="Times New Roman" w:cs="Times New Roman"/>
+          <w:b/>
+          <w:noProof/>
+          <w:sz w:val="24"/>
+          <w:szCs w:val="24"/>
+        </w:rPr>
+        <w:drawing>
+          <wp:inline distT="0" distB="0" distL="0" distR="0">
+            <wp:extent cx="5943600" cy="4988249"/>
+            <wp:effectExtent l="19050" t="0" r="0" b="0"/>
+            <wp:docPr id="2" name="Picture 1"/>
+            <wp:cNvGraphicFramePr>
+              <a:graphicFrameLocks xmlns:a="http://schemas.openxmlformats.org/drawingml/2006/main" noChangeAspect="1"/>
+            </wp:cNvGraphicFramePr>
+            <a:graphic xmlns:a="http://schemas.openxmlformats.org/drawingml/2006/main">
+              <a:graphicData uri="http://schemas.openxmlformats.org/drawingml/2006/picture">
+                <pic:pic xmlns:pic="http://schemas.openxmlformats.org/drawingml/2006/picture">
+                  <pic:nvPicPr>
+                    <pic:cNvPr id="0" name="Picture 1"/>
+                    <pic:cNvPicPr>
+                      <a:picLocks noChangeAspect="1" noChangeArrowheads="1"/>
+                    </pic:cNvPicPr>
+                  </pic:nvPicPr>
+                  <pic:blipFill>
+                    <a:blip r:embed="rId7" cstate="print"/>
+                    <a:srcRect/>
+                    <a:stretch>
+                      <a:fillRect/>
+                    </a:stretch>
+                  </pic:blipFill>
+                  <pic:spPr bwMode="auto">
+                    <a:xfrm>
+                      <a:off x="0" y="0"/>
+                      <a:ext cx="5943600" cy="4988249"/>
+                    </a:xfrm>
+                    <a:prstGeom prst="rect">
+                      <a:avLst/>
+                    </a:prstGeom>
+                    <a:noFill/>
+                    <a:ln w="9525">
+                      <a:noFill/>
+                      <a:miter lim="800000"/>
+                      <a:headEnd/>
+                      <a:tailEnd/>
+                    </a:ln>
+                  </pic:spPr>
+                </pic:pic>
+              </a:graphicData>
+            </a:graphic>
+          </wp:inline>
+        </w:drawing>
+      </w:r>
+    </w:p>
+    <w:p>
+      <w:pPr>
+        <w:pStyle w:val="normal0"/>
+        <w:rPr>
+          <w:b/>
         </w:rPr>
       </w:pPr>
     </w:p>
     <w:sectPr>
-      <w:headerReference w:type="default" r:id="rId7"/>
+      <w:headerReference w:type="default" r:id="rId8"/>
       <w:pgSz w:w="12240" w:h="15840"/>
       <w:pgMar w:top="1440" w:right="1440" w:bottom="1440" w:left="1440" w:header="720" w:footer="720" w:gutter="0"/>
       <w:pgNumType w:start="1"/>
@@ -3435,6 +3544,36 @@
       <w:color w:val="666666"/>
       <w:sz w:val="30"/>
       <w:szCs w:val="30"/>
+    </w:rPr>
+  </w:style>
+  <w:style w:type="paragraph" w:styleId="BalloonText">
+    <w:name w:val="Balloon Text"/>
+    <w:basedOn w:val="Normal"/>
+    <w:link w:val="BalloonTextChar"/>
+    <w:uiPriority w:val="99"/>
+    <w:semiHidden/>
+    <w:unhideWhenUsed/>
+    <w:rsid w:val="007E3F9D"/>
+    <w:pPr>
+      <w:spacing w:line="240" w:lineRule="auto"/>
+    </w:pPr>
+    <w:rPr>
+      <w:rFonts w:ascii="Tahoma" w:hAnsi="Tahoma" w:cs="Tahoma"/>
+      <w:sz w:val="16"/>
+      <w:szCs w:val="16"/>
+    </w:rPr>
+  </w:style>
+  <w:style w:type="character" w:customStyle="1" w:styleId="BalloonTextChar">
+    <w:name w:val="Balloon Text Char"/>
+    <w:basedOn w:val="DefaultParagraphFont"/>
+    <w:link w:val="BalloonText"/>
+    <w:uiPriority w:val="99"/>
+    <w:semiHidden/>
+    <w:rsid w:val="007E3F9D"/>
+    <w:rPr>
+      <w:rFonts w:ascii="Tahoma" w:hAnsi="Tahoma" w:cs="Tahoma"/>
+      <w:sz w:val="16"/>
+      <w:szCs w:val="16"/>
     </w:rPr>
   </w:style>
 </w:styles>

</xml_diff>